<commit_message>
added portfolio link to resume
</commit_message>
<xml_diff>
--- a/docs/resume-en.docx
+++ b/docs/resume-en.docx
@@ -25,6 +25,9 @@
         <w:gridCol w:w="4130"/>
       </w:tblGrid>
       <w:tr>
+        <w:trPr>
+          <w:trHeight w:val="1170"/>
+        </w:trPr>
         <w:tc>
           <w:tcPr>
             <w:tcW w:w="6660" w:type="dxa"/>
@@ -242,65 +245,6 @@
               </w:rPr>
               <w:t xml:space="preserve"> </w:t>
             </w:r>
-            <w:r>
-              <w:fldChar w:fldCharType="begin"/>
-            </w:r>
-            <w:r>
-              <w:rPr>
-                <w:lang w:val="en-US"/>
-              </w:rPr>
-              <w:instrText>HYPERLINK "https://www.linkedin.com/in/perla-alhaddad-092880242/"</w:instrText>
-            </w:r>
-            <w:r>
-              <w:fldChar w:fldCharType="separate"/>
-            </w:r>
-            <w:r>
-              <w:rPr>
-                <w:rStyle w:val="Hyperlink"/>
-                <w:rFonts w:ascii="Arial Nova" w:hAnsi="Arial Nova"/>
-                <w:szCs w:val="18"/>
-                <w:lang w:val="en-US"/>
-              </w:rPr>
-              <w:t>perla-alhaddad</w:t>
-            </w:r>
-            <w:r>
-              <w:rPr>
-                <w:rStyle w:val="Hyperlink"/>
-                <w:rFonts w:ascii="Arial Nova" w:hAnsi="Arial Nova"/>
-                <w:szCs w:val="18"/>
-                <w:lang w:val="en-US"/>
-              </w:rPr>
-              <w:fldChar w:fldCharType="end"/>
-            </w:r>
-          </w:p>
-          <w:p>
-            <w:pPr>
-              <w:pStyle w:val="BodyContactInfo"/>
-              <w:spacing w:line="276" w:lineRule="auto"/>
-              <w:rPr>
-                <w:rFonts w:ascii="Arial Nova" w:hAnsi="Arial Nova"/>
-                <w:szCs w:val="18"/>
-                <w:lang w:val="en-US"/>
-              </w:rPr>
-            </w:pPr>
-            <w:r>
-              <w:rPr>
-                <w:rFonts w:ascii="Arial Nova" w:hAnsi="Arial Nova"/>
-                <w:b/>
-                <w:bCs/>
-                <w:szCs w:val="18"/>
-                <w:lang w:val="en-US"/>
-              </w:rPr>
-              <w:t>Github:</w:t>
-            </w:r>
-            <w:r>
-              <w:rPr>
-                <w:rFonts w:ascii="Arial Nova" w:hAnsi="Arial Nova"/>
-                <w:szCs w:val="18"/>
-                <w:lang w:val="en-US"/>
-              </w:rPr>
-              <w:t xml:space="preserve"> </w:t>
-            </w:r>
             <w:hyperlink r:id="rId6" w:history="1">
               <w:r>
                 <w:rPr>
@@ -309,7 +253,92 @@
                   <w:szCs w:val="18"/>
                   <w:lang w:val="en-US"/>
                 </w:rPr>
-                <w:t>perla-alhaddad</w:t>
+                <w:t>P</w:t>
+              </w:r>
+              <w:r>
+                <w:rPr>
+                  <w:rStyle w:val="Hyperlink"/>
+                  <w:rFonts w:ascii="Arial Nova" w:hAnsi="Arial Nova"/>
+                  <w:szCs w:val="18"/>
+                  <w:lang w:val="en-US"/>
+                </w:rPr>
+                <w:t>erla</w:t>
+              </w:r>
+              <w:r>
+                <w:rPr>
+                  <w:rStyle w:val="Hyperlink"/>
+                  <w:rFonts w:ascii="Arial Nova" w:hAnsi="Arial Nova"/>
+                  <w:szCs w:val="18"/>
+                  <w:lang w:val="en-US"/>
+                </w:rPr>
+                <w:t xml:space="preserve"> A</w:t>
+              </w:r>
+              <w:r>
+                <w:rPr>
+                  <w:rStyle w:val="Hyperlink"/>
+                  <w:rFonts w:ascii="Arial Nova" w:hAnsi="Arial Nova"/>
+                  <w:szCs w:val="18"/>
+                  <w:lang w:val="en-US"/>
+                </w:rPr>
+                <w:t>lhaddad</w:t>
+              </w:r>
+            </w:hyperlink>
+          </w:p>
+          <w:p>
+            <w:pPr>
+              <w:pStyle w:val="BodyContactInfo"/>
+              <w:spacing w:line="276" w:lineRule="auto"/>
+              <w:rPr>
+                <w:rFonts w:ascii="Arial Nova" w:hAnsi="Arial Nova"/>
+                <w:szCs w:val="18"/>
+                <w:lang w:val="en-US"/>
+              </w:rPr>
+            </w:pPr>
+            <w:r>
+              <w:rPr>
+                <w:rFonts w:ascii="Arial Nova" w:hAnsi="Arial Nova"/>
+                <w:b/>
+                <w:bCs/>
+                <w:szCs w:val="18"/>
+                <w:lang w:val="en-US"/>
+              </w:rPr>
+              <w:t>Github:</w:t>
+            </w:r>
+            <w:r>
+              <w:rPr>
+                <w:rFonts w:ascii="Arial Nova" w:hAnsi="Arial Nova"/>
+                <w:szCs w:val="18"/>
+                <w:lang w:val="en-US"/>
+              </w:rPr>
+              <w:t xml:space="preserve"> </w:t>
+            </w:r>
+            <w:hyperlink r:id="rId7" w:history="1">
+              <w:r>
+                <w:rPr>
+                  <w:rStyle w:val="Hyperlink"/>
+                  <w:rFonts w:ascii="Arial Nova" w:hAnsi="Arial Nova"/>
+                  <w:szCs w:val="18"/>
+                  <w:lang w:val="en-US"/>
+                </w:rPr>
+                <w:t>perla-al</w:t>
+              </w:r>
+              <w:r>
+                <w:rPr>
+                  <w:rStyle w:val="Hyperlink"/>
+                  <w:rFonts w:ascii="Arial Nova" w:hAnsi="Arial Nova"/>
+                  <w:szCs w:val="18"/>
+                  <w:lang w:val="en-US"/>
+                </w:rPr>
+                <w:t>-</w:t>
+              </w:r>
+              <w:r>
+                <w:rPr>
+                  <w:rStyle w:val="Hyperlink"/>
+                  <w:rFonts w:ascii="Arial Nova" w:hAnsi="Arial Nova"/>
+                  <w:szCs w:val="18"/>
+                  <w:lang w:val="en-US"/>
+                </w:rPr>
+                <w:t>haddad</w:t>
               </w:r>
             </w:hyperlink>
           </w:p>
@@ -351,6 +380,75 @@
               </w:rPr>
               <w:t xml:space="preserve"> +961 79 162 793</w:t>
             </w:r>
+          </w:p>
+          <w:p>
+            <w:pPr>
+              <w:pStyle w:val="BodyContactInfo"/>
+              <w:spacing w:before="0" w:line="276" w:lineRule="auto"/>
+              <w:rPr>
+                <w:rFonts w:ascii="Arial Nova" w:hAnsi="Arial Nova"/>
+                <w:szCs w:val="18"/>
+                <w:lang w:val="en-US"/>
+              </w:rPr>
+            </w:pPr>
+            <w:r>
+              <w:rPr>
+                <w:rFonts w:ascii="Arial Nova" w:hAnsi="Arial Nova"/>
+                <w:b/>
+                <w:bCs/>
+                <w:szCs w:val="18"/>
+                <w:lang w:val="en-US"/>
+              </w:rPr>
+              <w:t>Portfolio</w:t>
+            </w:r>
+            <w:r>
+              <w:rPr>
+                <w:rFonts w:ascii="Arial Nova" w:hAnsi="Arial Nova"/>
+                <w:b/>
+                <w:bCs/>
+                <w:szCs w:val="18"/>
+                <w:lang w:val="en-US"/>
+              </w:rPr>
+              <w:t xml:space="preserve">: </w:t>
+            </w:r>
+            <w:hyperlink r:id="rId8" w:history="1">
+              <w:r>
+                <w:rPr>
+                  <w:rStyle w:val="Hyperlink"/>
+                  <w:rFonts w:ascii="Arial Nova" w:hAnsi="Arial Nova"/>
+                  <w:szCs w:val="18"/>
+                  <w:lang w:val="en-US"/>
+                </w:rPr>
+                <w:t>P</w:t>
+              </w:r>
+              <w:r>
+                <w:rPr>
+                  <w:rStyle w:val="Hyperlink"/>
+                  <w:rFonts w:ascii="Arial Nova" w:hAnsi="Arial Nova"/>
+                  <w:szCs w:val="18"/>
+                  <w:lang w:val="en-US"/>
+                </w:rPr>
+                <w:t>erla</w:t>
+              </w:r>
+              <w:r>
+                <w:rPr>
+                  <w:rStyle w:val="Hyperlink"/>
+                  <w:rFonts w:ascii="Arial Nova" w:hAnsi="Arial Nova"/>
+                  <w:szCs w:val="18"/>
+                  <w:lang w:val="en-US"/>
+                </w:rPr>
+                <w:t xml:space="preserve"> A</w:t>
+              </w:r>
+              <w:r>
+                <w:rPr>
+                  <w:rStyle w:val="Hyperlink"/>
+                  <w:rFonts w:ascii="Arial Nova" w:hAnsi="Arial Nova"/>
+                  <w:szCs w:val="18"/>
+                  <w:lang w:val="en-US"/>
+                </w:rPr>
+                <w:t>lhaddad</w:t>
+              </w:r>
+            </w:hyperlink>
           </w:p>
         </w:tc>
       </w:tr>
@@ -725,7 +823,7 @@
         </w:rPr>
         <w:t xml:space="preserve">Provided key contributions to the development of the UN RCP Open Data Catalog. Leveraging the </w:t>
       </w:r>
-      <w:hyperlink r:id="rId7" w:history="1">
+      <w:hyperlink r:id="rId9" w:history="1">
         <w:r>
           <w:rPr>
             <w:rStyle w:val="Hyperlink"/>
@@ -1843,7 +1941,7 @@
     </w:p>
     <w:p>
       <w:pPr>
-        <w:spacing w:after="0" w:line="360" w:lineRule="auto"/>
+        <w:spacing w:after="0" w:line="276" w:lineRule="auto"/>
         <w:ind w:left="720"/>
         <w:rPr>
           <w:rFonts w:ascii="Arial Nova" w:hAnsi="Arial Nova"/>
@@ -1969,7 +2067,7 @@
     </w:p>
     <w:p>
       <w:pPr>
-        <w:spacing w:after="0"/>
+        <w:spacing w:after="0" w:line="240" w:lineRule="auto"/>
         <w:ind w:left="720"/>
         <w:rPr>
           <w:rFonts w:ascii="Arial Nova" w:hAnsi="Arial Nova"/>

</xml_diff>